<commit_message>
Add new fields and placeholders to Doc1 models and service
Included additional properties in `Doc1Dto` and `Doc1ViewModel` for enhanced details, such as system name, requirements, and evaluator info. Updated `DocService` to replace the new placeholders in the template with provided data. This extends functionality for processing more comprehensive system request data.
</commit_message>
<xml_diff>
--- a/WorkFlowForms/WorkFlowForms.Service/Doc/系統申請需求確認書.docx
+++ b/WorkFlowForms/WorkFlowForms.Service/Doc/系統申請需求確認書.docx
@@ -160,7 +160,6 @@
               <w:ind w:left="72" w:right="72"/>
               <w:jc w:val="both"/>
               <w:rPr>
-                <w:rFonts w:hint="eastAsia"/>
                 <w:color w:val="000000"/>
               </w:rPr>
             </w:pPr>
@@ -318,9 +317,32 @@
               <w:ind w:right="72"/>
               <w:jc w:val="both"/>
               <w:rPr>
+                <w:rFonts w:hint="eastAsia"/>
                 <w:color w:val="000000"/>
               </w:rPr>
             </w:pPr>
+            <w:r>
+              <w:rPr>
+                <w:rFonts w:hint="eastAsia"/>
+                <w:color w:val="000000"/>
+              </w:rPr>
+              <w:t>{{</w:t>
+            </w:r>
+            <w:proofErr w:type="spellStart"/>
+            <w:r>
+              <w:rPr>
+                <w:color w:val="000000"/>
+              </w:rPr>
+              <w:t>ExtensionNumber</w:t>
+            </w:r>
+            <w:proofErr w:type="spellEnd"/>
+            <w:r>
+              <w:rPr>
+                <w:rFonts w:hint="eastAsia"/>
+                <w:color w:val="000000"/>
+              </w:rPr>
+              <w:t>}}</w:t>
+            </w:r>
           </w:p>
         </w:tc>
       </w:tr>
@@ -390,9 +412,32 @@
               <w:ind w:right="72"/>
               <w:jc w:val="both"/>
               <w:rPr>
+                <w:rFonts w:hint="eastAsia"/>
                 <w:color w:val="000000"/>
               </w:rPr>
             </w:pPr>
+            <w:r>
+              <w:rPr>
+                <w:rFonts w:hint="eastAsia"/>
+                <w:color w:val="000000"/>
+              </w:rPr>
+              <w:t>{{</w:t>
+            </w:r>
+            <w:proofErr w:type="spellStart"/>
+            <w:r>
+              <w:rPr>
+                <w:color w:val="000000"/>
+              </w:rPr>
+              <w:t>RelevantDepartment</w:t>
+            </w:r>
+            <w:proofErr w:type="spellEnd"/>
+            <w:r>
+              <w:rPr>
+                <w:rFonts w:hint="eastAsia"/>
+                <w:color w:val="000000"/>
+              </w:rPr>
+              <w:t>}}</w:t>
+            </w:r>
           </w:p>
         </w:tc>
       </w:tr>
@@ -453,9 +498,33 @@
               <w:ind w:left="72" w:right="72"/>
               <w:jc w:val="both"/>
               <w:rPr>
+                <w:rFonts w:hint="eastAsia"/>
                 <w:color w:val="000000"/>
               </w:rPr>
             </w:pPr>
+            <w:r>
+              <w:rPr>
+                <w:rFonts w:hint="eastAsia"/>
+                <w:color w:val="000000"/>
+              </w:rPr>
+              <w:t>{{</w:t>
+            </w:r>
+            <w:proofErr w:type="spellStart"/>
+            <w:r>
+              <w:rPr>
+                <w:rFonts w:hint="eastAsia"/>
+                <w:color w:val="000000"/>
+              </w:rPr>
+              <w:t>SystemName</w:t>
+            </w:r>
+            <w:proofErr w:type="spellEnd"/>
+            <w:r>
+              <w:rPr>
+                <w:rFonts w:hint="eastAsia"/>
+                <w:color w:val="000000"/>
+              </w:rPr>
+              <w:t>}}</w:t>
+            </w:r>
           </w:p>
         </w:tc>
       </w:tr>
@@ -1033,7 +1102,25 @@
                     <w:spacing w:before="60"/>
                     <w:ind w:rightChars="30" w:right="72"/>
                     <w:jc w:val="both"/>
+                    <w:rPr>
+                      <w:rFonts w:hint="eastAsia"/>
+                    </w:rPr>
                   </w:pPr>
+                  <w:r>
+                    <w:rPr>
+                      <w:rFonts w:hint="eastAsia"/>
+                    </w:rPr>
+                    <w:t>{{</w:t>
+                  </w:r>
+                  <w:r>
+                    <w:t>Requirements</w:t>
+                  </w:r>
+                  <w:r>
+                    <w:rPr>
+                      <w:rFonts w:hint="eastAsia"/>
+                    </w:rPr>
+                    <w:t>}}</w:t>
+                  </w:r>
                 </w:p>
               </w:tc>
             </w:tr>
@@ -1252,7 +1339,42 @@
               <w:ind w:right="420"/>
               <w:jc w:val="both"/>
               <w:rPr>
+                <w:rFonts w:hAnsi="標楷體" w:hint="eastAsia"/>
+              </w:rPr>
+            </w:pPr>
+            <w:r>
+              <w:rPr>
+                <w:rFonts w:hAnsi="標楷體" w:hint="eastAsia"/>
+              </w:rPr>
+              <w:t>{{</w:t>
+            </w:r>
+            <w:proofErr w:type="spellStart"/>
+            <w:r>
+              <w:rPr>
                 <w:rFonts w:hAnsi="標楷體"/>
+              </w:rPr>
+              <w:t>FeatureDevelopmentDescription</w:t>
+            </w:r>
+            <w:proofErr w:type="spellEnd"/>
+            <w:r>
+              <w:rPr>
+                <w:rFonts w:hAnsi="標楷體" w:hint="eastAsia"/>
+              </w:rPr>
+              <w:t>}}</w:t>
+            </w:r>
+          </w:p>
+          <w:p>
+            <w:pPr>
+              <w:tabs>
+                <w:tab w:val="left" w:pos="6977"/>
+              </w:tabs>
+              <w:adjustRightInd w:val="0"/>
+              <w:snapToGrid w:val="0"/>
+              <w:spacing w:beforeLines="25" w:before="90" w:afterLines="25" w:after="90"/>
+              <w:ind w:right="420"/>
+              <w:jc w:val="both"/>
+              <w:rPr>
+                <w:rFonts w:hAnsi="標楷體" w:hint="eastAsia"/>
               </w:rPr>
             </w:pPr>
           </w:p>
@@ -1743,9 +1865,32 @@
               <w:ind w:right="420"/>
               <w:jc w:val="center"/>
               <w:rPr>
-                <w:sz w:val="28"/>
-              </w:rPr>
-            </w:pPr>
+                <w:rFonts w:hint="eastAsia"/>
+                <w:sz w:val="28"/>
+              </w:rPr>
+            </w:pPr>
+            <w:r>
+              <w:rPr>
+                <w:rFonts w:hint="eastAsia"/>
+                <w:sz w:val="28"/>
+              </w:rPr>
+              <w:t>{{</w:t>
+            </w:r>
+            <w:proofErr w:type="spellStart"/>
+            <w:r>
+              <w:rPr>
+                <w:sz w:val="28"/>
+              </w:rPr>
+              <w:t>EstimatedWorkingHours</w:t>
+            </w:r>
+            <w:proofErr w:type="spellEnd"/>
+            <w:r>
+              <w:rPr>
+                <w:rFonts w:hint="eastAsia"/>
+                <w:sz w:val="28"/>
+              </w:rPr>
+              <w:t>}}</w:t>
+            </w:r>
           </w:p>
         </w:tc>
         <w:tc>
@@ -1770,15 +1915,31 @@
               <w:ind w:right="420"/>
               <w:jc w:val="center"/>
               <w:rPr>
-                <w:sz w:val="28"/>
-              </w:rPr>
-            </w:pPr>
-            <w:r>
-              <w:rPr>
                 <w:rFonts w:hint="eastAsia"/>
                 <w:sz w:val="28"/>
               </w:rPr>
-              <w:t xml:space="preserve">   </w:t>
+            </w:pPr>
+            <w:r>
+              <w:rPr>
+                <w:rFonts w:hint="eastAsia"/>
+                <w:sz w:val="28"/>
+              </w:rPr>
+              <w:t>{{</w:t>
+            </w:r>
+            <w:proofErr w:type="spellStart"/>
+            <w:r>
+              <w:rPr>
+                <w:sz w:val="28"/>
+              </w:rPr>
+              <w:t>EstimatedDeliveryDate</w:t>
+            </w:r>
+            <w:proofErr w:type="spellEnd"/>
+            <w:r>
+              <w:rPr>
+                <w:rFonts w:hint="eastAsia"/>
+                <w:sz w:val="28"/>
+              </w:rPr>
+              <w:t>}}</w:t>
             </w:r>
           </w:p>
         </w:tc>
@@ -1804,19 +1965,54 @@
               <w:ind w:right="420"/>
               <w:jc w:val="center"/>
               <w:rPr>
+                <w:rFonts w:hAnsi="標楷體" w:hint="eastAsia"/>
+                <w:sz w:val="28"/>
+                <w:szCs w:val="28"/>
+              </w:rPr>
+            </w:pPr>
+            <w:r>
+              <w:rPr>
+                <w:rFonts w:hAnsi="標楷體" w:hint="eastAsia"/>
+                <w:sz w:val="28"/>
+                <w:szCs w:val="28"/>
+              </w:rPr>
+              <w:t>{{</w:t>
+            </w:r>
+            <w:proofErr w:type="spellStart"/>
+            <w:r>
+              <w:rPr>
                 <w:rFonts w:hAnsi="標楷體"/>
                 <w:sz w:val="28"/>
                 <w:szCs w:val="28"/>
               </w:rPr>
-            </w:pPr>
+              <w:t>EstimatedGoLiveDate</w:t>
+            </w:r>
+            <w:proofErr w:type="spellEnd"/>
             <w:r>
               <w:rPr>
                 <w:rFonts w:hAnsi="標楷體" w:hint="eastAsia"/>
                 <w:sz w:val="28"/>
                 <w:szCs w:val="28"/>
               </w:rPr>
-              <w:t xml:space="preserve"> </w:t>
-            </w:r>
+              <w:t>}}</w:t>
+            </w:r>
+          </w:p>
+          <w:p>
+            <w:pPr>
+              <w:tabs>
+                <w:tab w:val="left" w:pos="6977"/>
+              </w:tabs>
+              <w:adjustRightInd w:val="0"/>
+              <w:snapToGrid w:val="0"/>
+              <w:spacing w:beforeLines="25" w:before="90" w:afterLines="25" w:after="90"/>
+              <w:ind w:right="420"/>
+              <w:jc w:val="center"/>
+              <w:rPr>
+                <w:rFonts w:hAnsi="標楷體" w:hint="eastAsia"/>
+                <w:sz w:val="28"/>
+                <w:szCs w:val="28"/>
+              </w:rPr>
+            </w:pPr>
           </w:p>
         </w:tc>
       </w:tr>
@@ -2494,9 +2690,36 @@
               <w:spacing w:beforeLines="25" w:before="90" w:afterLines="25" w:after="90"/>
               <w:ind w:leftChars="1" w:left="2"/>
               <w:rPr>
+                <w:rFonts w:hAnsi="標楷體" w:hint="eastAsia"/>
+              </w:rPr>
+            </w:pPr>
+            <w:r>
+              <w:rPr>
                 <w:rFonts w:hAnsi="標楷體"/>
               </w:rPr>
-            </w:pPr>
+              <w:t>{{</w:t>
+            </w:r>
+            <w:proofErr w:type="spellStart"/>
+            <w:r>
+              <w:rPr>
+                <w:rFonts w:hAnsi="標楷體"/>
+              </w:rPr>
+              <w:t>DevelopmentEvaluato</w:t>
+            </w:r>
+            <w:r>
+              <w:rPr>
+                <w:rFonts w:hAnsi="標楷體"/>
+              </w:rPr>
+              <w:lastRenderedPageBreak/>
+              <w:t>r</w:t>
+            </w:r>
+            <w:proofErr w:type="spellEnd"/>
+            <w:r>
+              <w:rPr>
+                <w:rFonts w:hAnsi="標楷體"/>
+              </w:rPr>
+              <w:t>}}</w:t>
+            </w:r>
           </w:p>
         </w:tc>
         <w:tc>
@@ -2530,6 +2753,7 @@
                 <w:sz w:val="28"/>
                 <w:szCs w:val="28"/>
               </w:rPr>
+              <w:lastRenderedPageBreak/>
               <w:t>分機號碼</w:t>
             </w:r>
           </w:p>
@@ -2556,6 +2780,44 @@
                 <w:rFonts w:hAnsi="標楷體"/>
               </w:rPr>
             </w:pPr>
+            <w:r>
+              <w:rPr>
+                <w:rFonts w:hAnsi="標楷體" w:hint="eastAsia"/>
+              </w:rPr>
+              <w:t>{{</w:t>
+            </w:r>
+            <w:proofErr w:type="spellStart"/>
+            <w:r>
+              <w:rPr>
+                <w:rFonts w:hAnsi="標楷體"/>
+              </w:rPr>
+              <w:t>DevelopmentEvaluator</w:t>
+            </w:r>
+            <w:r>
+              <w:rPr>
+                <w:rFonts w:hAnsi="標楷體"/>
+              </w:rPr>
+              <w:lastRenderedPageBreak/>
+              <w:t>ExtensionNumber</w:t>
+            </w:r>
+            <w:proofErr w:type="spellEnd"/>
+          </w:p>
+          <w:p>
+            <w:pPr>
+              <w:adjustRightInd w:val="0"/>
+              <w:snapToGrid w:val="0"/>
+              <w:spacing w:beforeLines="25" w:before="90" w:afterLines="25" w:after="90"/>
+              <w:ind w:leftChars="1" w:left="2"/>
+              <w:rPr>
+                <w:rFonts w:hAnsi="標楷體" w:hint="eastAsia"/>
+              </w:rPr>
+            </w:pPr>
+            <w:r>
+              <w:rPr>
+                <w:rFonts w:hAnsi="標楷體" w:hint="eastAsia"/>
+              </w:rPr>
+              <w:t>}}</w:t>
+            </w:r>
           </w:p>
         </w:tc>
       </w:tr>
@@ -2667,7 +2929,6 @@
                 <w:sz w:val="28"/>
                 <w:szCs w:val="18"/>
               </w:rPr>
-              <w:lastRenderedPageBreak/>
               <w:t>以下</w:t>
             </w:r>
             <w:r>
@@ -2744,11 +3005,27 @@
             </w:r>
             <w:r>
               <w:rPr>
+                <w:rFonts w:ascii="Arial" w:hAnsi="Arial" w:cs="Arial" w:hint="eastAsia"/>
+                <w:sz w:val="28"/>
+                <w:szCs w:val="28"/>
+              </w:rPr>
+              <w:t>{{Year}}</w:t>
+            </w:r>
+            <w:r>
+              <w:rPr>
                 <w:rFonts w:ascii="Arial" w:hAnsi="Arial" w:cs="Arial"/>
                 <w:sz w:val="28"/>
                 <w:szCs w:val="28"/>
               </w:rPr>
-              <w:t xml:space="preserve">   </w:t>
+              <w:t>年</w:t>
+            </w:r>
+            <w:r>
+              <w:rPr>
+                <w:rFonts w:ascii="Arial" w:hAnsi="Arial" w:cs="Arial" w:hint="eastAsia"/>
+                <w:sz w:val="28"/>
+                <w:szCs w:val="28"/>
+              </w:rPr>
+              <w:t>{{Month}}</w:t>
             </w:r>
             <w:r>
               <w:rPr>
@@ -2756,31 +3033,15 @@
                 <w:sz w:val="28"/>
                 <w:szCs w:val="28"/>
               </w:rPr>
-              <w:t>年</w:t>
-            </w:r>
-            <w:r>
-              <w:rPr>
-                <w:rFonts w:ascii="Arial" w:hAnsi="Arial" w:cs="Arial"/>
-                <w:sz w:val="28"/>
-                <w:szCs w:val="28"/>
-              </w:rPr>
-              <w:t xml:space="preserve">   </w:t>
-            </w:r>
-            <w:r>
-              <w:rPr>
-                <w:rFonts w:ascii="Arial" w:hAnsi="Arial" w:cs="Arial"/>
-                <w:sz w:val="28"/>
-                <w:szCs w:val="28"/>
-              </w:rPr>
               <w:t>月</w:t>
             </w:r>
             <w:r>
               <w:rPr>
-                <w:rFonts w:ascii="Arial" w:hAnsi="Arial" w:cs="Arial"/>
-                <w:sz w:val="28"/>
-                <w:szCs w:val="28"/>
-              </w:rPr>
-              <w:t xml:space="preserve">  </w:t>
+                <w:rFonts w:ascii="Arial" w:hAnsi="Arial" w:cs="Arial" w:hint="eastAsia"/>
+                <w:sz w:val="28"/>
+                <w:szCs w:val="28"/>
+              </w:rPr>
+              <w:t>{{Day}}</w:t>
             </w:r>
             <w:r>
               <w:rPr>
@@ -3316,6 +3577,7 @@
                 <w:sz w:val="28"/>
                 <w:szCs w:val="28"/>
               </w:rPr>
+              <w:lastRenderedPageBreak/>
               <w:t>開發人員</w:t>
             </w:r>
           </w:p>
@@ -3339,9 +3601,29 @@
               <w:spacing w:beforeLines="25" w:before="90" w:afterLines="25" w:after="90"/>
               <w:ind w:leftChars="1" w:left="2"/>
               <w:rPr>
+                <w:rFonts w:hAnsi="標楷體" w:hint="eastAsia"/>
+              </w:rPr>
+            </w:pPr>
+            <w:r>
+              <w:rPr>
+                <w:rFonts w:hAnsi="標楷體" w:hint="eastAsia"/>
+              </w:rPr>
+              <w:t>{{</w:t>
+            </w:r>
+            <w:proofErr w:type="spellStart"/>
+            <w:r>
+              <w:rPr>
                 <w:rFonts w:hAnsi="標楷體"/>
               </w:rPr>
-            </w:pPr>
+              <w:t>ImplementationDeveloper</w:t>
+            </w:r>
+            <w:proofErr w:type="spellEnd"/>
+            <w:r>
+              <w:rPr>
+                <w:rFonts w:hAnsi="標楷體" w:hint="eastAsia"/>
+              </w:rPr>
+              <w:t>}}</w:t>
+            </w:r>
           </w:p>
         </w:tc>
         <w:tc>
@@ -3397,9 +3679,29 @@
               <w:spacing w:beforeLines="25" w:before="90" w:afterLines="25" w:after="90"/>
               <w:ind w:leftChars="1" w:left="2"/>
               <w:rPr>
+                <w:rFonts w:hAnsi="標楷體" w:hint="eastAsia"/>
+              </w:rPr>
+            </w:pPr>
+            <w:r>
+              <w:rPr>
+                <w:rFonts w:hAnsi="標楷體" w:hint="eastAsia"/>
+              </w:rPr>
+              <w:t>{{</w:t>
+            </w:r>
+            <w:proofErr w:type="spellStart"/>
+            <w:r>
+              <w:rPr>
                 <w:rFonts w:hAnsi="標楷體"/>
               </w:rPr>
-            </w:pPr>
+              <w:t>ImplementationDeveloperExtensionNumber</w:t>
+            </w:r>
+            <w:proofErr w:type="spellEnd"/>
+            <w:r>
+              <w:rPr>
+                <w:rFonts w:hAnsi="標楷體" w:hint="eastAsia"/>
+              </w:rPr>
+              <w:t>}}</w:t>
+            </w:r>
           </w:p>
         </w:tc>
       </w:tr>
@@ -7105,7 +7407,6 @@
   <w:style w:type="character" w:default="1" w:styleId="a0">
     <w:name w:val="Default Paragraph Font"/>
     <w:uiPriority w:val="1"/>
-    <w:semiHidden/>
     <w:unhideWhenUsed/>
   </w:style>
   <w:style w:type="table" w:default="1" w:styleId="a1">
@@ -7337,6 +7638,25 @@
     <w:name w:val="Normal (Web)"/>
     <w:basedOn w:val="a"/>
     <w:rsid w:val="008A362B"/>
+  </w:style>
+  <w:style w:type="paragraph" w:styleId="HTML">
+    <w:name w:val="HTML Preformatted"/>
+    <w:basedOn w:val="a"/>
+    <w:link w:val="HTML0"/>
+    <w:rsid w:val="007B4C2F"/>
+    <w:rPr>
+      <w:rFonts w:ascii="Courier New" w:hAnsi="Courier New" w:cs="Courier New"/>
+      <w:sz w:val="20"/>
+      <w:szCs w:val="20"/>
+    </w:rPr>
+  </w:style>
+  <w:style w:type="character" w:customStyle="1" w:styleId="HTML0">
+    <w:name w:val="HTML 預設格式 字元"/>
+    <w:link w:val="HTML"/>
+    <w:rsid w:val="007B4C2F"/>
+    <w:rPr>
+      <w:rFonts w:ascii="Courier New" w:eastAsia="標楷體" w:hAnsi="Courier New" w:cs="Courier New"/>
+    </w:rPr>
   </w:style>
 </w:styles>
 </file>
@@ -7637,25 +7957,6 @@
 </file>
 
 <file path=customXml/item1.xml><?xml version="1.0" encoding="utf-8"?>
-<?mso-contentType ?>
-<FormTemplates xmlns="http://schemas.microsoft.com/sharepoint/v3/contenttype/forms">
-  <Display>DocumentLibraryForm</Display>
-  <Edit>DocumentLibraryForm</Edit>
-  <New>DocumentLibraryForm</New>
-</FormTemplates>
-</file>
-
-<file path=customXml/item2.xml><?xml version="1.0" encoding="utf-8"?>
-<b:Sources xmlns:b="http://schemas.openxmlformats.org/officeDocument/2006/bibliography" xmlns="http://schemas.openxmlformats.org/officeDocument/2006/bibliography" SelectedStyle="\APASixthEditionOfficeOnline.xsl" StyleName="APA" Version="6"/>
-</file>
-
-<file path=customXml/item3.xml><?xml version="1.0" encoding="utf-8"?>
-<p:properties xmlns:p="http://schemas.microsoft.com/office/2006/metadata/properties" xmlns:xsi="http://www.w3.org/2001/XMLSchema-instance" xmlns:pc="http://schemas.microsoft.com/office/infopath/2007/PartnerControls">
-  <documentManagement/>
-</p:properties>
-</file>
-
-<file path=customXml/item4.xml><?xml version="1.0" encoding="utf-8"?>
 <ct:contentTypeSchema xmlns:ct="http://schemas.microsoft.com/office/2006/metadata/contentType" xmlns:ma="http://schemas.microsoft.com/office/2006/metadata/properties/metaAttributes" ct:_="" ma:_="" ma:contentTypeName="文件" ma:contentTypeID="0x0101002721BCC4C443C244B8E7CF340F19B019" ma:contentTypeVersion="0" ma:contentTypeDescription="建立新的文件。" ma:contentTypeScope="" ma:versionID="ada871991db1f4080f4523499b939534">
   <xsd:schema xmlns:xsd="http://www.w3.org/2001/XMLSchema" xmlns:p="http://schemas.microsoft.com/office/2006/metadata/properties" targetNamespace="http://schemas.microsoft.com/office/2006/metadata/properties" ma:root="true" ma:fieldsID="b8ca951d90cafeb83d4a03d140f1bad3">
     <xsd:element name="properties">
@@ -7704,32 +8005,26 @@
 </ct:contentTypeSchema>
 </file>
 
-<file path=customXml/itemProps1.xml><?xml version="1.0" encoding="utf-8"?>
-<ds:datastoreItem xmlns:ds="http://schemas.openxmlformats.org/officeDocument/2006/customXml" ds:itemID="{FF8483F2-F73A-4CB3-9226-8A9A7D9FB051}">
-  <ds:schemaRefs>
-    <ds:schemaRef ds:uri="http://schemas.microsoft.com/sharepoint/v3/contenttype/forms"/>
-  </ds:schemaRefs>
-</ds:datastoreItem>
+<file path=customXml/item2.xml><?xml version="1.0" encoding="utf-8"?>
+<p:properties xmlns:p="http://schemas.microsoft.com/office/2006/metadata/properties" xmlns:xsi="http://www.w3.org/2001/XMLSchema-instance" xmlns:pc="http://schemas.microsoft.com/office/infopath/2007/PartnerControls">
+  <documentManagement/>
+</p:properties>
 </file>
 
-<file path=customXml/itemProps2.xml><?xml version="1.0" encoding="utf-8"?>
-<ds:datastoreItem xmlns:ds="http://schemas.openxmlformats.org/officeDocument/2006/customXml" ds:itemID="{FCFC8A6A-F6CB-4517-A2B0-6CA72F916278}">
-  <ds:schemaRefs>
-    <ds:schemaRef ds:uri="http://schemas.openxmlformats.org/officeDocument/2006/bibliography"/>
-  </ds:schemaRefs>
-</ds:datastoreItem>
+<file path=customXml/item3.xml><?xml version="1.0" encoding="utf-8"?>
+<b:Sources xmlns:b="http://schemas.openxmlformats.org/officeDocument/2006/bibliography" xmlns="http://schemas.openxmlformats.org/officeDocument/2006/bibliography" SelectedStyle="\APASixthEditionOfficeOnline.xsl" StyleName="APA" Version="6"/>
 </file>
 
-<file path=customXml/itemProps3.xml><?xml version="1.0" encoding="utf-8"?>
-<ds:datastoreItem xmlns:ds="http://schemas.openxmlformats.org/officeDocument/2006/customXml" ds:itemID="{B5C91DD1-4EAD-4475-8B50-40EEF5C8A966}">
-  <ds:schemaRefs>
-    <ds:schemaRef ds:uri="http://schemas.microsoft.com/office/2006/metadata/properties"/>
-    <ds:schemaRef ds:uri="http://schemas.microsoft.com/office/infopath/2007/PartnerControls"/>
-  </ds:schemaRefs>
-</ds:datastoreItem>
+<file path=customXml/item4.xml><?xml version="1.0" encoding="utf-8"?>
+<?mso-contentType ?>
+<FormTemplates xmlns="http://schemas.microsoft.com/sharepoint/v3/contenttype/forms">
+  <Display>DocumentLibraryForm</Display>
+  <Edit>DocumentLibraryForm</Edit>
+  <New>DocumentLibraryForm</New>
+</FormTemplates>
 </file>
 
-<file path=customXml/itemProps4.xml><?xml version="1.0" encoding="utf-8"?>
+<file path=customXml/itemProps1.xml><?xml version="1.0" encoding="utf-8"?>
 <ds:datastoreItem xmlns:ds="http://schemas.openxmlformats.org/officeDocument/2006/customXml" ds:itemID="{ACE8DCF5-315F-4C02-A0B7-C071E006657E}">
   <ds:schemaRefs>
     <ds:schemaRef ds:uri="http://schemas.microsoft.com/office/2006/metadata/contentType"/>
@@ -7742,4 +8037,29 @@
     <ds:schemaRef ds:uri="http://schemas.microsoft.com/office/internal/2005/internalDocumentation"/>
   </ds:schemaRefs>
 </ds:datastoreItem>
+</file>
+
+<file path=customXml/itemProps2.xml><?xml version="1.0" encoding="utf-8"?>
+<ds:datastoreItem xmlns:ds="http://schemas.openxmlformats.org/officeDocument/2006/customXml" ds:itemID="{B5C91DD1-4EAD-4475-8B50-40EEF5C8A966}">
+  <ds:schemaRefs>
+    <ds:schemaRef ds:uri="http://schemas.microsoft.com/office/2006/metadata/properties"/>
+    <ds:schemaRef ds:uri="http://schemas.microsoft.com/office/infopath/2007/PartnerControls"/>
+  </ds:schemaRefs>
+</ds:datastoreItem>
+</file>
+
+<file path=customXml/itemProps3.xml><?xml version="1.0" encoding="utf-8"?>
+<ds:datastoreItem xmlns:ds="http://schemas.openxmlformats.org/officeDocument/2006/customXml" ds:itemID="{FCFC8A6A-F6CB-4517-A2B0-6CA72F916278}">
+  <ds:schemaRefs>
+    <ds:schemaRef ds:uri="http://schemas.openxmlformats.org/officeDocument/2006/bibliography"/>
+  </ds:schemaRefs>
+</ds:datastoreItem>
+</file>
+
+<file path=customXml/itemProps4.xml><?xml version="1.0" encoding="utf-8"?>
+<ds:datastoreItem xmlns:ds="http://schemas.openxmlformats.org/officeDocument/2006/customXml" ds:itemID="{FF8483F2-F73A-4CB3-9226-8A9A7D9FB051}">
+  <ds:schemaRefs>
+    <ds:schemaRef ds:uri="http://schemas.microsoft.com/sharepoint/v3/contenttype/forms"/>
+  </ds:schemaRefs>
+</ds:datastoreItem>
 </file>
</xml_diff>